<commit_message>
Updated welcome doc and redirect
</commit_message>
<xml_diff>
--- a/docs/Welcome.docx
+++ b/docs/Welcome.docx
@@ -179,36 +179,6 @@
         </w:rPr>
         <w:t xml:space="preserve"> SAT 10:15-11:15 am</w:t>
       </w:r>
-      <w:r>
-        <w:rPr>
-          <w:sz w:val="18"/>
-          <w:szCs w:val="20"/>
-        </w:rPr>
-        <w:br/>
-      </w:r>
-      <w:r>
-        <w:rPr>
-          <w:sz w:val="16"/>
-          <w:szCs w:val="20"/>
-        </w:rPr>
-        <w:t>*After you earn a red belt - usually about a year - you will stay until 6:</w:t>
-      </w:r>
-      <w:r>
-        <w:rPr>
-          <w:i/>
-          <w:sz w:val="16"/>
-          <w:szCs w:val="20"/>
-          <w:u w:val="single"/>
-        </w:rPr>
-        <w:t>50</w:t>
-      </w:r>
-      <w:r>
-        <w:rPr>
-          <w:sz w:val="16"/>
-          <w:szCs w:val="20"/>
-        </w:rPr>
-        <w:t xml:space="preserve"> pm on Monday &amp; Wednesday.</w:t>
-      </w:r>
     </w:p>
     <w:p>
       <w:pPr>
@@ -227,7 +197,49 @@
           <w:sz w:val="18"/>
           <w:szCs w:val="20"/>
         </w:rPr>
-        <w:t>IWU Students:  TUE and THU, 6:30-8:00 pm</w:t>
+        <w:t>IWU Students:  TUE and THU, 6:30-</w:t>
+      </w:r>
+      <w:r>
+        <w:rPr>
+          <w:sz w:val="18"/>
+          <w:szCs w:val="20"/>
+        </w:rPr>
+        <w:t>7:3</w:t>
+      </w:r>
+      <w:r>
+        <w:rPr>
+          <w:sz w:val="18"/>
+          <w:szCs w:val="20"/>
+        </w:rPr>
+        <w:t>0</w:t>
+      </w:r>
+      <w:r>
+        <w:rPr>
+          <w:sz w:val="18"/>
+          <w:szCs w:val="20"/>
+        </w:rPr>
+        <w:t>*</w:t>
+      </w:r>
+      <w:r>
+        <w:rPr>
+          <w:sz w:val="18"/>
+          <w:szCs w:val="20"/>
+        </w:rPr>
+        <w:t xml:space="preserve"> pm</w:t>
+      </w:r>
+      <w:r>
+        <w:rPr>
+          <w:sz w:val="18"/>
+          <w:szCs w:val="20"/>
+        </w:rPr>
+        <w:t xml:space="preserve">                                                                                       </w:t>
+      </w:r>
+      <w:r>
+        <w:rPr>
+          <w:sz w:val="14"/>
+          <w:szCs w:val="20"/>
+        </w:rPr>
+        <w:t>* Advanced students stay later</w:t>
       </w:r>
     </w:p>
     <w:p>
@@ -271,14 +283,7 @@
           <w:sz w:val="20"/>
           <w:szCs w:val="20"/>
         </w:rPr>
-        <w:t xml:space="preserve">Do not wear jewelry of any kind.  </w:t>
-      </w:r>
-      <w:r>
-        <w:rPr>
-          <w:sz w:val="20"/>
-          <w:szCs w:val="20"/>
-        </w:rPr>
-        <w:t>Long hair should be secured with something soft (not with pins or clips).  Fingernails and toenails should be kept trimmed.  Men should wear a cup.</w:t>
+        <w:t>Do not wear jewelry of any kind.  Long hair should be secured with something soft (not with pins or clips).  Fingernails and toenails should be kept trimmed.  Men should wear a cup.</w:t>
       </w:r>
       <w:r>
         <w:rPr>
@@ -292,42 +297,7 @@
           <w:sz w:val="20"/>
           <w:szCs w:val="20"/>
         </w:rPr>
-        <w:t xml:space="preserve">If you want </w:t>
-      </w:r>
-      <w:r>
-        <w:rPr>
-          <w:sz w:val="20"/>
-          <w:szCs w:val="20"/>
-        </w:rPr>
-        <w:t xml:space="preserve">to purchase </w:t>
-      </w:r>
-      <w:r>
-        <w:rPr>
-          <w:sz w:val="20"/>
-          <w:szCs w:val="20"/>
-        </w:rPr>
-        <w:t xml:space="preserve">a uniform, we </w:t>
-      </w:r>
-      <w:r>
-        <w:rPr>
-          <w:sz w:val="20"/>
-          <w:szCs w:val="20"/>
-        </w:rPr>
-        <w:t xml:space="preserve">sell them for </w:t>
-      </w:r>
-      <w:r>
-        <w:rPr>
-          <w:sz w:val="20"/>
-          <w:szCs w:val="20"/>
-        </w:rPr>
-        <w:t>$ _____.</w:t>
-      </w:r>
-      <w:r>
-        <w:rPr>
-          <w:sz w:val="20"/>
-          <w:szCs w:val="20"/>
-        </w:rPr>
-        <w:t xml:space="preserve">  Once you have a uniform, you </w:t>
+        <w:t xml:space="preserve">If you want to purchase a uniform, we sell them for $ _____.  Once you have a uniform, you </w:t>
       </w:r>
       <w:r>
         <w:rPr>
@@ -343,8 +313,6 @@
         </w:rPr>
         <w:t>like</w:t>
       </w:r>
-      <w:bookmarkStart w:id="0" w:name="_GoBack"/>
-      <w:bookmarkEnd w:id="0"/>
       <w:r>
         <w:rPr>
           <w:sz w:val="20"/>
@@ -919,6 +887,24 @@
           <w:szCs w:val="20"/>
         </w:rPr>
       </w:pPr>
+      <w:r>
+        <w:rPr>
+          <w:noProof/>
+          <w:sz w:val="20"/>
+          <w:szCs w:val="20"/>
+        </w:rPr>
+        <w:t>Thank you,</w:t>
+      </w:r>
+      <w:r>
+        <w:rPr>
+          <w:noProof/>
+          <w:sz w:val="20"/>
+          <w:szCs w:val="20"/>
+        </w:rPr>
+        <w:br/>
+      </w:r>
+      <w:bookmarkStart w:id="0" w:name="_GoBack"/>
+      <w:bookmarkEnd w:id="0"/>
       <w:r>
         <w:rPr>
           <w:noProof/>
@@ -2064,7 +2050,7 @@
     <w:lsdException w:name="Table Web 2" w:semiHidden="1" w:unhideWhenUsed="1"/>
     <w:lsdException w:name="Table Web 3" w:semiHidden="1" w:unhideWhenUsed="1"/>
     <w:lsdException w:name="Balloon Text" w:semiHidden="1" w:unhideWhenUsed="1"/>
-    <w:lsdException w:name="Table Grid" w:semiHidden="1" w:uiPriority="59" w:unhideWhenUsed="1"/>
+    <w:lsdException w:name="Table Grid" w:uiPriority="59"/>
     <w:lsdException w:name="Table Theme" w:semiHidden="1" w:unhideWhenUsed="1"/>
     <w:lsdException w:name="Placeholder Text" w:semiHidden="1"/>
     <w:lsdException w:name="No Spacing" w:uiPriority="1" w:qFormat="1"/>
@@ -2725,7 +2711,7 @@
 </file>
 
 <file path=customXml/itemProps1.xml><?xml version="1.0" encoding="utf-8"?>
-<ds:datastoreItem xmlns:ds="http://schemas.openxmlformats.org/officeDocument/2006/customXml" ds:itemID="{08A18E1B-2950-4198-AD85-02D1260AC148}">
+<ds:datastoreItem xmlns:ds="http://schemas.openxmlformats.org/officeDocument/2006/customXml" ds:itemID="{BD632EDB-B639-4042-B960-6959FA3F3527}">
   <ds:schemaRefs>
     <ds:schemaRef ds:uri="http://schemas.openxmlformats.org/officeDocument/2006/bibliography"/>
   </ds:schemaRefs>

</xml_diff>